<commit_message>
docs: Update vF2022rom.docx with edits
- Replace binary DOCX vF2022rom.docx with an edited version reflecting content revisions
</commit_message>
<xml_diff>
--- a/sourcedata/2022-01-07/vF2022rom.docx
+++ b/sourcedata/2022-01-07/vF2022rom.docx
@@ -1,6 +1,6 @@
 
 <file path=word/document.xml><?xml version="1.0" encoding="utf-8"?>
-<w:document xmlns:o="urn:schemas-microsoft-com:office:office" xmlns:r="http://schemas.openxmlformats.org/officeDocument/2006/relationships" xmlns:v="urn:schemas-microsoft-com:vml" xmlns:w="http://schemas.openxmlformats.org/wordprocessingml/2006/main" xmlns:w10="urn:schemas-microsoft-com:office:word" xmlns:wp="http://schemas.openxmlformats.org/drawingml/2006/wordprocessingDrawing" xmlns:wps="http://schemas.microsoft.com/office/word/2010/wordprocessingShape" xmlns:wpg="http://schemas.microsoft.com/office/word/2010/wordprocessingGroup" xmlns:mc="http://schemas.openxmlformats.org/markup-compatibility/2006" xmlns:wp14="http://schemas.microsoft.com/office/word/2010/wordprocessingDrawing" xmlns:w14="http://schemas.microsoft.com/office/word/2010/wordml" xmlns:w15="http://schemas.microsoft.com/office/word/2012/wordml" mc:Ignorable="w14 wp14 w15">
+<w:document xmlns:o="urn:schemas-microsoft-com:office:office" xmlns:r="http://schemas.openxmlformats.org/officeDocument/2006/relationships" xmlns:v="urn:schemas-microsoft-com:vml" xmlns:w="http://schemas.openxmlformats.org/wordprocessingml/2006/main" xmlns:w10="urn:schemas-microsoft-com:office:word" xmlns:wp="http://schemas.openxmlformats.org/drawingml/2006/wordprocessingDrawing" xmlns:pic="http://schemas.openxmlformats.org/drawingml/2006/picture" xmlns:wps="http://schemas.microsoft.com/office/word/2010/wordprocessingShape" xmlns:wpg="http://schemas.microsoft.com/office/word/2010/wordprocessingGroup" xmlns:mc="http://schemas.openxmlformats.org/markup-compatibility/2006" xmlns:wp14="http://schemas.microsoft.com/office/word/2010/wordprocessingDrawing" xmlns:w14="http://schemas.microsoft.com/office/word/2010/wordml" xmlns:w15="http://schemas.microsoft.com/office/word/2012/wordml" mc:Ignorable="w14 wp14 w15">
   <w:body>
     <w:p>
       <w:pPr>
@@ -23,7 +23,7 @@
     <w:p>
       <w:pPr>
         <w:pStyle w:val="Normal"/>
-        <w:spacing w:lineRule="auto" w:line="249" w:before="0" w:after="10"/>
+        <w:spacing w:lineRule="auto" w:line="250" w:before="0" w:after="10"/>
         <w:ind w:hanging="10" w:left="409"/>
         <w:rPr>
           <w:b/>
@@ -42,7 +42,7 @@
     <w:p>
       <w:pPr>
         <w:pStyle w:val="Normal"/>
-        <w:spacing w:lineRule="auto" w:line="249" w:before="0" w:after="10"/>
+        <w:spacing w:lineRule="auto" w:line="250" w:before="0" w:after="10"/>
         <w:ind w:hanging="10" w:left="409"/>
         <w:rPr>
           <w:b/>
@@ -61,7 +61,7 @@
     <w:p>
       <w:pPr>
         <w:pStyle w:val="Normal"/>
-        <w:spacing w:lineRule="auto" w:line="249" w:before="0" w:after="10"/>
+        <w:spacing w:lineRule="auto" w:line="250" w:before="0" w:after="10"/>
         <w:ind w:hanging="10" w:left="409"/>
         <w:rPr>
           <w:lang w:val="en-US" w:eastAsia="fr-FR"/>
@@ -79,7 +79,7 @@
     <w:p>
       <w:pPr>
         <w:pStyle w:val="Normal"/>
-        <w:spacing w:lineRule="auto" w:line="249" w:before="0" w:after="10"/>
+        <w:spacing w:lineRule="auto" w:line="250" w:before="0" w:after="10"/>
         <w:ind w:hanging="10" w:left="409"/>
         <w:rPr>
           <w:b/>
@@ -143,7 +143,7 @@
     <w:p>
       <w:pPr>
         <w:pStyle w:val="Normal"/>
-        <w:spacing w:lineRule="auto" w:line="249" w:before="0" w:after="10"/>
+        <w:spacing w:lineRule="auto" w:line="250" w:before="0" w:after="10"/>
         <w:ind w:hanging="10" w:left="409"/>
         <w:rPr>
           <w:b/>
@@ -162,7 +162,7 @@
     <w:p>
       <w:pPr>
         <w:pStyle w:val="Normal"/>
-        <w:spacing w:lineRule="auto" w:line="249" w:before="0" w:after="10"/>
+        <w:spacing w:lineRule="auto" w:line="250" w:before="0" w:after="10"/>
         <w:ind w:hanging="10" w:left="409"/>
         <w:rPr>
           <w:lang w:val="en-US" w:eastAsia="fr-FR"/>
@@ -180,7 +180,7 @@
     <w:p>
       <w:pPr>
         <w:pStyle w:val="Normal"/>
-        <w:spacing w:lineRule="auto" w:line="249" w:before="0" w:after="10"/>
+        <w:spacing w:lineRule="auto" w:line="250" w:before="0" w:after="10"/>
         <w:ind w:hanging="10" w:left="409"/>
         <w:rPr>
           <w:lang w:val="en-US" w:eastAsia="fr-FR"/>
@@ -220,7 +220,7 @@
     <w:p>
       <w:pPr>
         <w:pStyle w:val="Normal"/>
-        <w:spacing w:lineRule="auto" w:line="249" w:before="0" w:after="10"/>
+        <w:spacing w:lineRule="auto" w:line="250" w:before="0" w:after="10"/>
         <w:ind w:hanging="10" w:left="409"/>
         <w:rPr>
           <w:lang w:val="en-US" w:eastAsia="fr-FR"/>
@@ -245,7 +245,7 @@
     <w:p>
       <w:pPr>
         <w:pStyle w:val="Normal"/>
-        <w:spacing w:lineRule="auto" w:line="249" w:before="0" w:after="87"/>
+        <w:spacing w:lineRule="auto" w:line="250" w:before="0" w:after="87"/>
         <w:ind w:hanging="10" w:left="409"/>
         <w:rPr>
           <w:lang w:val="en-US" w:eastAsia="fr-FR"/>
@@ -421,7 +421,7 @@
           <w:highlight w:val="yellow"/>
           <w:lang w:val="en-US" w:eastAsia="fr-FR"/>
         </w:rPr>
-        <w:t>ompared to placebo, ondansetron was associated with reduced drinking and significant reduction in overall craving in randomized placebo-controlled studies ([4] + Johnson 2002), but only among patients who developed AUD before age 25 only (EOA), and not among late-onset patients (LOA), presumably by ameliorating serotonergic abnormality&gt;&gt;&gt;&gt;.</w:t>
+        <w:t>ompared to placebo, ondansetron was associated with reduced drinking and significant reduction in overall craving in randomized placebo-controlled studies ([4] +, Johnson 2002), but only among patients who developed AUD before age 25 only (EOA), and not among late-onset patients (LOA), presumably by ameliorating serotonergic abnormality&gt;&gt;&gt;&gt;.</w:t>
       </w:r>
       <w:r>
         <w:rPr>
@@ -1300,15 +1300,7 @@
           <w:sz w:val="22"/>
           <w:lang w:val="en-US" w:eastAsia="fr-FR"/>
         </w:rPr>
-        <w:t xml:space="preserve">A total of 90 results were found in the MEDLINE database, 68 on PsycInfo, 35 on Cochrane Library and 8 additional studies were found on Wiley Online Library.  </w:t>
-      </w:r>
-      <w:r>
-        <w:rPr>
-          <w:rFonts w:cs="Calibri" w:cstheme="minorHAnsi"/>
-          <w:sz w:val="22"/>
-          <w:lang w:val="en-US" w:eastAsia="fr-FR"/>
-        </w:rPr>
-        <w:t>A total of 134 articles were identified through the search of the databases. &lt;&lt;&lt;&lt;</w:t>
+        <w:t>A total of 90 results were found in the MEDLINE database, 68 on PsycInfo, 35 on Cochrane Library and 8 additional studies were found on Wiley Online Library.  A total of 134 articles were identified through the search of the databases. &lt;&lt;&lt;&lt;</w:t>
       </w:r>
       <w:r>
         <w:rPr>
@@ -1325,23 +1317,7 @@
           <w:sz w:val="22"/>
           <w:lang w:val="en-US" w:eastAsia="fr-FR"/>
         </w:rPr>
-        <w:t xml:space="preserve"> After reading the full text</w:t>
-      </w:r>
-      <w:r>
-        <w:rPr>
-          <w:rFonts w:cs="Calibri" w:cstheme="minorHAnsi"/>
-          <w:sz w:val="22"/>
-          <w:lang w:val="en-US" w:eastAsia="fr-FR"/>
-        </w:rPr>
-        <w:t xml:space="preserve">, 21 </w:t>
-      </w:r>
-      <w:r>
-        <w:rPr>
-          <w:rFonts w:cs="Calibri" w:cstheme="minorHAnsi"/>
-          <w:sz w:val="22"/>
-          <w:lang w:val="en-US" w:eastAsia="fr-FR"/>
-        </w:rPr>
-        <w:t xml:space="preserve">met inclusion criteria for this review. This process is described in the PRISMA flowchart </w:t>
+        <w:t xml:space="preserve"> After reading the full text, 21 met inclusion criteria for this review. This process is described in the PRISMA flowchart </w:t>
       </w:r>
       <w:r>
         <w:rPr>
@@ -1358,15 +1334,7 @@
           <w:sz w:val="22"/>
           <w:lang w:val="en-US" w:eastAsia="fr-FR"/>
         </w:rPr>
-        <w:t xml:space="preserve"> </w:t>
-      </w:r>
-      <w:r>
-        <w:rPr>
-          <w:rFonts w:cs="Calibri" w:cstheme="minorHAnsi"/>
-          <w:sz w:val="22"/>
-          <w:lang w:val="en-US" w:eastAsia="fr-FR"/>
-        </w:rPr>
-        <w:t xml:space="preserve">Among the 21 included studies, 18 were randomized controlled trials (RCT) or analysis of previous RCT, and 3 </w:t>
+        <w:t xml:space="preserve"> Among the 21 included studies, 18 were randomized controlled trials (RCT) or analysis of previous RCT, and 3 </w:t>
       </w:r>
       <w:r>
         <w:rPr>
@@ -2009,27 +1977,7 @@
           <w:sz w:val="22"/>
           <w:lang w:val="en-US" w:eastAsia="fr-FR"/>
         </w:rPr>
-        <w:t>{{{{</w:t>
-      </w:r>
-      <w:r>
-        <w:rPr>
-          <w:rFonts w:cs="Calibri" w:cstheme="minorHAnsi"/>
-          <w:b/>
-          <w:i/>
-          <w:sz w:val="22"/>
-          <w:lang w:val="en-US" w:eastAsia="fr-FR"/>
-        </w:rPr>
-        <w:t>d’abord RCT puis observationnelles</w:t>
-      </w:r>
-      <w:r>
-        <w:rPr>
-          <w:rFonts w:cs="Calibri" w:cstheme="minorHAnsi"/>
-          <w:b/>
-          <w:i/>
-          <w:sz w:val="22"/>
-          <w:lang w:val="en-US" w:eastAsia="fr-FR"/>
-        </w:rPr>
-        <w:t>}}}}</w:t>
+        <w:t>{{{{d’abord RCT puis observationnelles}}}}</w:t>
       </w:r>
     </w:p>
     <w:p>
@@ -2265,27 +2213,7 @@
           <w:sz w:val="22"/>
           <w:lang w:val="en-US" w:eastAsia="fr-FR"/>
         </w:rPr>
-        <w:t>{{{{</w:t>
-      </w:r>
-      <w:r>
-        <w:rPr>
-          <w:rFonts w:cs="Calibri" w:cstheme="minorHAnsi"/>
-          <w:b/>
-          <w:i/>
-          <w:sz w:val="22"/>
-          <w:lang w:val="en-US" w:eastAsia="fr-FR"/>
-        </w:rPr>
-        <w:t>RCT puis observationnelles</w:t>
-      </w:r>
-      <w:r>
-        <w:rPr>
-          <w:rFonts w:cs="Calibri" w:cstheme="minorHAnsi"/>
-          <w:b/>
-          <w:i/>
-          <w:sz w:val="22"/>
-          <w:lang w:val="en-US" w:eastAsia="fr-FR"/>
-        </w:rPr>
-        <w:t>}}}}</w:t>
+        <w:t>{{{{RCT puis observationnelles}}}}</w:t>
       </w:r>
     </w:p>
     <w:p>
@@ -3244,8 +3172,18 @@
           <w:highlight w:val="yellow"/>
           <w:lang w:val="en-US" w:eastAsia="fr-FR"/>
         </w:rPr>
-        <w:t>{{{{</w:t>
-      </w:r>
+        <w:t>{{{{Résumé des principaux résultats: nbre études, type d’étude, qualité méthodologique, traitements à l’étude</w:t>
+      </w:r>
+    </w:p>
+    <w:p>
+      <w:pPr>
+        <w:pStyle w:val="Normal"/>
+        <w:spacing w:lineRule="auto" w:line="276"/>
+        <w:ind w:hanging="0" w:left="-15"/>
+        <w:rPr>
+          <w:lang w:val="en-US" w:eastAsia="fr-FR"/>
+        </w:rPr>
+      </w:pPr>
       <w:r>
         <w:rPr>
           <w:rFonts w:cs="Calibri" w:cstheme="minorHAnsi"/>
@@ -3253,7 +3191,7 @@
           <w:highlight w:val="yellow"/>
           <w:lang w:val="en-US" w:eastAsia="fr-FR"/>
         </w:rPr>
-        <w:t>Résumé des principaux résultats: nbre études, type d’étude, qualité méthodologique, traitements à l’étude</w:t>
+        <w:t>Résumé sur l’efficacité de l’ondasetron</w:t>
       </w:r>
     </w:p>
     <w:p>
@@ -3272,35 +3210,7 @@
           <w:highlight w:val="yellow"/>
           <w:lang w:val="en-US" w:eastAsia="fr-FR"/>
         </w:rPr>
-        <w:t>Résumé sur l’efficacité de l’ondasetron</w:t>
-      </w:r>
-    </w:p>
-    <w:p>
-      <w:pPr>
-        <w:pStyle w:val="Normal"/>
-        <w:spacing w:lineRule="auto" w:line="276"/>
-        <w:ind w:hanging="0" w:left="-15"/>
-        <w:rPr>
-          <w:lang w:val="en-US" w:eastAsia="fr-FR"/>
-        </w:rPr>
-      </w:pPr>
-      <w:r>
-        <w:rPr>
-          <w:rFonts w:cs="Calibri" w:cstheme="minorHAnsi"/>
-          <w:sz w:val="22"/>
-          <w:highlight w:val="yellow"/>
-          <w:lang w:val="en-US" w:eastAsia="fr-FR"/>
-        </w:rPr>
-        <w:t>Discuter des sous types et des classification EOA/LOA vs Cloninger</w:t>
-      </w:r>
-      <w:r>
-        <w:rPr>
-          <w:rFonts w:cs="Calibri" w:cstheme="minorHAnsi"/>
-          <w:sz w:val="22"/>
-          <w:highlight w:val="yellow"/>
-          <w:lang w:val="en-US" w:eastAsia="fr-FR"/>
-        </w:rPr>
-        <w:t>}}}}</w:t>
+        <w:t>Discuter des sous types et des classification EOA/LOA vs Cloninger}}}}</w:t>
       </w:r>
     </w:p>
     <w:p>
@@ -5025,7 +4935,7 @@
 </file>
 
 <file path=word/header1.xml><?xml version="1.0" encoding="utf-8"?>
-<w:hdr xmlns:o="urn:schemas-microsoft-com:office:office" xmlns:r="http://schemas.openxmlformats.org/officeDocument/2006/relationships" xmlns:v="urn:schemas-microsoft-com:vml" xmlns:w="http://schemas.openxmlformats.org/wordprocessingml/2006/main" xmlns:w10="urn:schemas-microsoft-com:office:word" xmlns:wp="http://schemas.openxmlformats.org/drawingml/2006/wordprocessingDrawing" xmlns:wps="http://schemas.microsoft.com/office/word/2010/wordprocessingShape" xmlns:wpg="http://schemas.microsoft.com/office/word/2010/wordprocessingGroup" xmlns:mc="http://schemas.openxmlformats.org/markup-compatibility/2006" xmlns:wp14="http://schemas.microsoft.com/office/word/2010/wordprocessingDrawing" xmlns:w14="http://schemas.microsoft.com/office/word/2010/wordml" xmlns:w15="http://schemas.microsoft.com/office/word/2012/wordml" mc:Ignorable="w14 wp14 w15">
+<w:hdr xmlns:o="urn:schemas-microsoft-com:office:office" xmlns:r="http://schemas.openxmlformats.org/officeDocument/2006/relationships" xmlns:v="urn:schemas-microsoft-com:vml" xmlns:w="http://schemas.openxmlformats.org/wordprocessingml/2006/main" xmlns:w10="urn:schemas-microsoft-com:office:word" xmlns:wp="http://schemas.openxmlformats.org/drawingml/2006/wordprocessingDrawing" xmlns:pic="http://schemas.openxmlformats.org/drawingml/2006/picture" xmlns:wps="http://schemas.microsoft.com/office/word/2010/wordprocessingShape" xmlns:wpg="http://schemas.microsoft.com/office/word/2010/wordprocessingGroup" xmlns:mc="http://schemas.openxmlformats.org/markup-compatibility/2006" xmlns:wp14="http://schemas.microsoft.com/office/word/2010/wordprocessingDrawing" xmlns:w14="http://schemas.microsoft.com/office/word/2010/wordml" xmlns:w15="http://schemas.microsoft.com/office/word/2012/wordml" mc:Ignorable="w14 wp14 w15">
   <w:p>
     <w:pPr>
       <w:pStyle w:val="Normal"/>
@@ -5073,7 +4983,7 @@
 </file>
 
 <file path=word/header2.xml><?xml version="1.0" encoding="utf-8"?>
-<w:hdr xmlns:o="urn:schemas-microsoft-com:office:office" xmlns:r="http://schemas.openxmlformats.org/officeDocument/2006/relationships" xmlns:v="urn:schemas-microsoft-com:vml" xmlns:w="http://schemas.openxmlformats.org/wordprocessingml/2006/main" xmlns:w10="urn:schemas-microsoft-com:office:word" xmlns:wp="http://schemas.openxmlformats.org/drawingml/2006/wordprocessingDrawing" xmlns:wps="http://schemas.microsoft.com/office/word/2010/wordprocessingShape" xmlns:wpg="http://schemas.microsoft.com/office/word/2010/wordprocessingGroup" xmlns:mc="http://schemas.openxmlformats.org/markup-compatibility/2006" xmlns:wp14="http://schemas.microsoft.com/office/word/2010/wordprocessingDrawing" xmlns:w14="http://schemas.microsoft.com/office/word/2010/wordml" xmlns:w15="http://schemas.microsoft.com/office/word/2012/wordml" mc:Ignorable="w14 wp14 w15">
+<w:hdr xmlns:o="urn:schemas-microsoft-com:office:office" xmlns:r="http://schemas.openxmlformats.org/officeDocument/2006/relationships" xmlns:v="urn:schemas-microsoft-com:vml" xmlns:w="http://schemas.openxmlformats.org/wordprocessingml/2006/main" xmlns:w10="urn:schemas-microsoft-com:office:word" xmlns:wp="http://schemas.openxmlformats.org/drawingml/2006/wordprocessingDrawing" xmlns:pic="http://schemas.openxmlformats.org/drawingml/2006/picture" xmlns:wps="http://schemas.microsoft.com/office/word/2010/wordprocessingShape" xmlns:wpg="http://schemas.microsoft.com/office/word/2010/wordprocessingGroup" xmlns:mc="http://schemas.openxmlformats.org/markup-compatibility/2006" xmlns:wp14="http://schemas.microsoft.com/office/word/2010/wordprocessingDrawing" xmlns:w14="http://schemas.microsoft.com/office/word/2010/wordml" xmlns:w15="http://schemas.microsoft.com/office/word/2012/wordml" mc:Ignorable="w14 wp14 w15">
   <w:p>
     <w:pPr>
       <w:pStyle w:val="Normal"/>
@@ -5098,7 +5008,7 @@
 </file>
 
 <file path=word/header3.xml><?xml version="1.0" encoding="utf-8"?>
-<w:hdr xmlns:o="urn:schemas-microsoft-com:office:office" xmlns:r="http://schemas.openxmlformats.org/officeDocument/2006/relationships" xmlns:v="urn:schemas-microsoft-com:vml" xmlns:w="http://schemas.openxmlformats.org/wordprocessingml/2006/main" xmlns:w10="urn:schemas-microsoft-com:office:word" xmlns:wp="http://schemas.openxmlformats.org/drawingml/2006/wordprocessingDrawing" xmlns:wps="http://schemas.microsoft.com/office/word/2010/wordprocessingShape" xmlns:wpg="http://schemas.microsoft.com/office/word/2010/wordprocessingGroup" xmlns:mc="http://schemas.openxmlformats.org/markup-compatibility/2006" xmlns:wp14="http://schemas.microsoft.com/office/word/2010/wordprocessingDrawing" xmlns:w14="http://schemas.microsoft.com/office/word/2010/wordml" xmlns:w15="http://schemas.microsoft.com/office/word/2012/wordml" mc:Ignorable="w14 wp14 w15">
+<w:hdr xmlns:o="urn:schemas-microsoft-com:office:office" xmlns:r="http://schemas.openxmlformats.org/officeDocument/2006/relationships" xmlns:v="urn:schemas-microsoft-com:vml" xmlns:w="http://schemas.openxmlformats.org/wordprocessingml/2006/main" xmlns:w10="urn:schemas-microsoft-com:office:word" xmlns:wp="http://schemas.openxmlformats.org/drawingml/2006/wordprocessingDrawing" xmlns:pic="http://schemas.openxmlformats.org/drawingml/2006/picture" xmlns:wps="http://schemas.microsoft.com/office/word/2010/wordprocessingShape" xmlns:wpg="http://schemas.microsoft.com/office/word/2010/wordprocessingGroup" xmlns:mc="http://schemas.openxmlformats.org/markup-compatibility/2006" xmlns:wp14="http://schemas.microsoft.com/office/word/2010/wordprocessingDrawing" xmlns:w14="http://schemas.microsoft.com/office/word/2010/wordml" xmlns:w15="http://schemas.microsoft.com/office/word/2012/wordml" mc:Ignorable="w14 wp14 w15">
   <w:p>
     <w:pPr>
       <w:pStyle w:val="Normal"/>
@@ -6263,6 +6173,7 @@
     <w:rsid w:val="00520365"/>
     <w:pPr>
       <w:widowControl/>
+      <w:suppressAutoHyphens w:val="true"/>
       <w:bidi w:val="0"/>
       <w:spacing w:lineRule="auto" w:line="247" w:before="0" w:after="4"/>
       <w:ind w:firstLine="189"/>
@@ -6274,7 +6185,7 @@
       <w:kern w:val="0"/>
       <w:sz w:val="20"/>
       <w:szCs w:val="22"/>
-      <w:lang w:eastAsia="fr-FR" w:val="fr-FR" w:bidi="ar-SA"/>
+      <w:lang w:val="fr-FR" w:eastAsia="fr-FR" w:bidi="ar-SA"/>
     </w:rPr>
   </w:style>
   <w:style w:type="paragraph" w:styleId="Heading1">
@@ -6288,6 +6199,7 @@
       <w:keepNext w:val="true"/>
       <w:keepLines/>
       <w:widowControl/>
+      <w:suppressAutoHyphens w:val="true"/>
       <w:bidi w:val="0"/>
       <w:spacing w:lineRule="auto" w:line="259" w:before="0" w:after="73"/>
       <w:ind w:hanging="10" w:left="10"/>
@@ -6301,7 +6213,7 @@
       <w:kern w:val="0"/>
       <w:sz w:val="29"/>
       <w:szCs w:val="22"/>
-      <w:lang w:eastAsia="fr-FR" w:val="fr-FR" w:bidi="ar-SA"/>
+      <w:lang w:val="fr-FR" w:eastAsia="fr-FR" w:bidi="ar-SA"/>
     </w:rPr>
   </w:style>
   <w:style w:type="paragraph" w:styleId="Heading2">
@@ -6444,12 +6356,13 @@
     <w:rsid w:val="002d475e"/>
     <w:pPr>
       <w:widowControl/>
+      <w:suppressAutoHyphens w:val="true"/>
       <w:bidi w:val="0"/>
       <w:spacing w:lineRule="auto" w:line="240" w:before="0" w:after="0"/>
       <w:jc w:val="left"/>
     </w:pPr>
     <w:rPr>
-      <w:rFonts w:ascii="Times New Roman" w:hAnsi="Times New Roman" w:cs="Times New Roman" w:eastAsia="Calibri"/>
+      <w:rFonts w:ascii="Times New Roman" w:hAnsi="Times New Roman" w:eastAsia="Calibri" w:cs="Times New Roman"/>
       <w:color w:val="000000"/>
       <w:kern w:val="0"/>
       <w:sz w:val="24"/>

</xml_diff>